<commit_message>
Update READ ME ADN c15
</commit_message>
<xml_diff>
--- a/Week14/Work_Database/snapshot/SQL_basic.docx
+++ b/Week14/Work_Database/snapshot/SQL_basic.docx
@@ -4,6 +4,406 @@
   <w:body>
     <w:p>
       <w:pPr>
+        <w:ind w:left="360"/>
+        <w:rPr>
+          <w:sz w:val="18"/>
+          <w:szCs w:val="22"/>
+        </w:rPr>
+      </w:pPr>
+      <w:r>
+        <w:rPr>
+          <w:sz w:val="18"/>
+          <w:szCs w:val="22"/>
+        </w:rPr>
+        <w:t xml:space="preserve">63102105112 </w:t>
+      </w:r>
+      <w:r>
+        <w:rPr>
+          <w:rFonts w:hint="cs"/>
+          <w:sz w:val="18"/>
+          <w:szCs w:val="22"/>
+          <w:cs/>
+        </w:rPr>
+        <w:t xml:space="preserve">นายอัครพล พิกุลศรี  </w:t>
+      </w:r>
+    </w:p>
+    <w:p>
+      <w:pPr>
+        <w:ind w:left="360"/>
+        <w:rPr>
+          <w:sz w:val="18"/>
+          <w:szCs w:val="22"/>
+        </w:rPr>
+      </w:pPr>
+      <w:r>
+        <w:rPr>
+          <w:rFonts w:cs="Cordia New"/>
+          <w:sz w:val="18"/>
+          <w:szCs w:val="22"/>
+          <w:cs/>
+        </w:rPr>
+        <w:t>รหัสวิชา</w:t>
+      </w:r>
+      <w:r>
+        <w:rPr>
+          <w:rFonts w:cs="Cordia New"/>
+          <w:sz w:val="18"/>
+          <w:szCs w:val="22"/>
+          <w:cs/>
+        </w:rPr>
+        <w:tab/>
+        <w:t xml:space="preserve"> </w:t>
+      </w:r>
+      <w:r>
+        <w:rPr>
+          <w:sz w:val="18"/>
+          <w:szCs w:val="22"/>
+        </w:rPr>
+        <w:t>14122306</w:t>
+      </w:r>
+    </w:p>
+    <w:p>
+      <w:pPr>
+        <w:ind w:left="360"/>
+        <w:rPr>
+          <w:sz w:val="18"/>
+          <w:szCs w:val="22"/>
+        </w:rPr>
+      </w:pPr>
+      <w:r>
+        <w:rPr>
+          <w:rFonts w:cs="Cordia New"/>
+          <w:sz w:val="18"/>
+          <w:szCs w:val="22"/>
+          <w:cs/>
+        </w:rPr>
+        <w:t>ชื่อวิชา(ไทย)</w:t>
+      </w:r>
+      <w:r>
+        <w:rPr>
+          <w:rFonts w:cs="Cordia New"/>
+          <w:sz w:val="18"/>
+          <w:szCs w:val="22"/>
+          <w:cs/>
+        </w:rPr>
+        <w:tab/>
+        <w:t xml:space="preserve"> การเขียนโปรแกรมขั้นสูง</w:t>
+      </w:r>
+    </w:p>
+    <w:p>
+      <w:pPr>
+        <w:ind w:left="360"/>
+        <w:rPr>
+          <w:sz w:val="18"/>
+          <w:szCs w:val="22"/>
+        </w:rPr>
+      </w:pPr>
+      <w:r>
+        <w:rPr>
+          <w:rFonts w:cs="Cordia New"/>
+          <w:sz w:val="18"/>
+          <w:szCs w:val="22"/>
+          <w:cs/>
+        </w:rPr>
+        <w:t>ชื่อวิชา(อังกฤษ)</w:t>
+      </w:r>
+      <w:r>
+        <w:rPr>
+          <w:rFonts w:cs="Cordia New"/>
+          <w:sz w:val="18"/>
+          <w:szCs w:val="22"/>
+          <w:cs/>
+        </w:rPr>
+        <w:tab/>
+      </w:r>
+      <w:r>
+        <w:rPr>
+          <w:sz w:val="18"/>
+          <w:szCs w:val="22"/>
+        </w:rPr>
+        <w:t xml:space="preserve"> Advanced Computer Programming</w:t>
+      </w:r>
+    </w:p>
+    <w:p>
+      <w:pPr>
+        <w:ind w:left="360"/>
+        <w:rPr>
+          <w:sz w:val="18"/>
+          <w:szCs w:val="22"/>
+        </w:rPr>
+      </w:pPr>
+      <w:r>
+        <w:rPr>
+          <w:rFonts w:cs="Cordia New"/>
+          <w:sz w:val="18"/>
+          <w:szCs w:val="22"/>
+          <w:cs/>
+        </w:rPr>
+        <w:t>อาจารย์ สุรสิทธิ์ อุ้ยปัญญาวงศ์</w:t>
+      </w:r>
+    </w:p>
+    <w:p>
+      <w:pPr>
+        <w:ind w:left="360"/>
+        <w:rPr>
+          <w:b/>
+          <w:bCs/>
+          <w:sz w:val="18"/>
+          <w:szCs w:val="22"/>
+        </w:rPr>
+      </w:pPr>
+      <w:r>
+        <w:rPr>
+          <w:b/>
+          <w:bCs/>
+          <w:sz w:val="18"/>
+          <w:szCs w:val="22"/>
+        </w:rPr>
+        <w:t xml:space="preserve">Stock Fruit </w:t>
+      </w:r>
+      <w:proofErr w:type="spellStart"/>
+      <w:r>
+        <w:rPr>
+          <w:b/>
+          <w:bCs/>
+          <w:sz w:val="18"/>
+          <w:szCs w:val="22"/>
+        </w:rPr>
+        <w:t>Databse</w:t>
+      </w:r>
+      <w:proofErr w:type="spellEnd"/>
+    </w:p>
+    <w:p>
+      <w:pPr>
+        <w:ind w:left="360"/>
+        <w:rPr>
+          <w:b/>
+          <w:bCs/>
+          <w:sz w:val="18"/>
+          <w:szCs w:val="22"/>
+        </w:rPr>
+      </w:pPr>
+      <w:r>
+        <w:rPr>
+          <w:rFonts w:hint="cs"/>
+          <w:b/>
+          <w:bCs/>
+          <w:sz w:val="18"/>
+          <w:szCs w:val="22"/>
+          <w:cs/>
+        </w:rPr>
+        <w:t xml:space="preserve">อ้างอิง ราคาผลไม้ ต่างๆจาก </w:t>
+      </w:r>
+    </w:p>
+    <w:p>
+      <w:pPr>
+        <w:ind w:left="360"/>
+        <w:rPr>
+          <w:b/>
+          <w:bCs/>
+          <w:sz w:val="18"/>
+          <w:szCs w:val="22"/>
+        </w:rPr>
+      </w:pPr>
+      <w:r>
+        <w:rPr>
+          <w:rFonts w:hint="cs"/>
+          <w:b/>
+          <w:bCs/>
+          <w:sz w:val="18"/>
+          <w:szCs w:val="22"/>
+          <w:cs/>
+        </w:rPr>
+        <w:t>เว็บ ตลาดไท</w:t>
+      </w:r>
+    </w:p>
+    <w:p>
+      <w:pPr>
+        <w:ind w:left="360"/>
+        <w:rPr>
+          <w:sz w:val="18"/>
+          <w:szCs w:val="22"/>
+        </w:rPr>
+      </w:pPr>
+      <w:hyperlink r:id="rId5" w:history="1">
+        <w:r>
+          <w:rPr>
+            <w:rStyle w:val="Hyperlink"/>
+            <w:sz w:val="18"/>
+            <w:szCs w:val="22"/>
+          </w:rPr>
+          <w:t>https://talaadthai.com/product-search/result?subcat_id=</w:t>
+        </w:r>
+        <w:r>
+          <w:rPr>
+            <w:rStyle w:val="Hyperlink"/>
+            <w:rFonts w:cs="Cordia New"/>
+            <w:sz w:val="18"/>
+            <w:szCs w:val="22"/>
+            <w:cs/>
+          </w:rPr>
+          <w:t>7324</w:t>
+        </w:r>
+        <w:r>
+          <w:rPr>
+            <w:rStyle w:val="Hyperlink"/>
+            <w:sz w:val="18"/>
+            <w:szCs w:val="22"/>
+          </w:rPr>
+          <w:t>&amp;</w:t>
+        </w:r>
+        <w:proofErr w:type="spellStart"/>
+        <w:r>
+          <w:rPr>
+            <w:rStyle w:val="Hyperlink"/>
+            <w:sz w:val="18"/>
+            <w:szCs w:val="22"/>
+          </w:rPr>
+          <w:t>per_page</w:t>
+        </w:r>
+        <w:proofErr w:type="spellEnd"/>
+        <w:r>
+          <w:rPr>
+            <w:rStyle w:val="Hyperlink"/>
+            <w:sz w:val="18"/>
+            <w:szCs w:val="22"/>
+          </w:rPr>
+          <w:t>=</w:t>
+        </w:r>
+        <w:r>
+          <w:rPr>
+            <w:rStyle w:val="Hyperlink"/>
+            <w:rFonts w:cs="Cordia New"/>
+            <w:sz w:val="18"/>
+            <w:szCs w:val="22"/>
+            <w:cs/>
+          </w:rPr>
+          <w:t>30</w:t>
+        </w:r>
+        <w:r>
+          <w:rPr>
+            <w:rStyle w:val="Hyperlink"/>
+            <w:sz w:val="18"/>
+            <w:szCs w:val="22"/>
+          </w:rPr>
+          <w:t>&amp;page=</w:t>
+        </w:r>
+        <w:r>
+          <w:rPr>
+            <w:rStyle w:val="Hyperlink"/>
+            <w:rFonts w:cs="Cordia New"/>
+            <w:sz w:val="18"/>
+            <w:szCs w:val="22"/>
+            <w:cs/>
+          </w:rPr>
+          <w:t>1</w:t>
+        </w:r>
+      </w:hyperlink>
+    </w:p>
+    <w:p>
+      <w:pPr>
+        <w:ind w:left="360"/>
+        <w:rPr>
+          <w:b/>
+          <w:bCs/>
+          <w:sz w:val="18"/>
+          <w:szCs w:val="22"/>
+        </w:rPr>
+      </w:pPr>
+      <w:proofErr w:type="spellStart"/>
+      <w:r>
+        <w:rPr>
+          <w:b/>
+          <w:bCs/>
+          <w:sz w:val="18"/>
+          <w:szCs w:val="22"/>
+        </w:rPr>
+        <w:t>github</w:t>
+      </w:r>
+      <w:proofErr w:type="spellEnd"/>
+      <w:r>
+        <w:rPr>
+          <w:b/>
+          <w:bCs/>
+          <w:sz w:val="18"/>
+          <w:szCs w:val="22"/>
+        </w:rPr>
+        <w:t xml:space="preserve"> repository </w:t>
+      </w:r>
+      <w:r>
+        <w:rPr>
+          <w:rFonts w:hint="cs"/>
+          <w:b/>
+          <w:bCs/>
+          <w:sz w:val="18"/>
+          <w:szCs w:val="22"/>
+          <w:cs/>
+        </w:rPr>
+        <w:t>ของงาน</w:t>
+      </w:r>
+    </w:p>
+    <w:p>
+      <w:pPr>
+        <w:ind w:left="360"/>
+        <w:rPr>
+          <w:sz w:val="18"/>
+          <w:szCs w:val="22"/>
+        </w:rPr>
+      </w:pPr>
+      <w:hyperlink r:id="rId6" w:history="1">
+        <w:r>
+          <w:rPr>
+            <w:rStyle w:val="Hyperlink"/>
+          </w:rPr>
+          <w:t>Computer-Science/Week14/</w:t>
+        </w:r>
+        <w:proofErr w:type="spellStart"/>
+        <w:r>
+          <w:rPr>
+            <w:rStyle w:val="Hyperlink"/>
+          </w:rPr>
+          <w:t>Work_Database</w:t>
+        </w:r>
+        <w:proofErr w:type="spellEnd"/>
+        <w:r>
+          <w:rPr>
+            <w:rStyle w:val="Hyperlink"/>
+          </w:rPr>
+          <w:t xml:space="preserve"> </w:t>
+        </w:r>
+        <w:r>
+          <w:rPr>
+            <w:rStyle w:val="Hyperlink"/>
+          </w:rPr>
+          <w:t xml:space="preserve">at Advance-Programming · </w:t>
+        </w:r>
+        <w:proofErr w:type="spellStart"/>
+        <w:r>
+          <w:rPr>
+            <w:rStyle w:val="Hyperlink"/>
+          </w:rPr>
+          <w:t>lacakp</w:t>
+        </w:r>
+        <w:proofErr w:type="spellEnd"/>
+        <w:r>
+          <w:rPr>
+            <w:rStyle w:val="Hyperlink"/>
+          </w:rPr>
+          <w:t>/Computer-Science (github.com)</w:t>
+        </w:r>
+      </w:hyperlink>
+    </w:p>
+    <w:p>
+      <w:pPr>
+        <w:ind w:left="360"/>
+        <w:rPr>
+          <w:sz w:val="18"/>
+          <w:szCs w:val="22"/>
+        </w:rPr>
+      </w:pPr>
+    </w:p>
+    <w:p>
+      <w:pPr>
         <w:rPr>
           <w:sz w:val="24"/>
           <w:szCs w:val="32"/>
@@ -14,24 +414,25 @@
           <w:sz w:val="24"/>
           <w:szCs w:val="32"/>
         </w:rPr>
-        <w:t xml:space="preserve">63102105112 </w:t>
-      </w:r>
-      <w:r>
-        <w:rPr>
-          <w:rFonts w:hint="cs"/>
+        <w:t xml:space="preserve">Database plan: </w:t>
+      </w:r>
+    </w:p>
+    <w:p>
+      <w:pPr>
+        <w:rPr>
           <w:sz w:val="24"/>
           <w:szCs w:val="32"/>
-          <w:cs/>
-        </w:rPr>
-        <w:t>อัครพล พิกุลศรี</w:t>
-      </w:r>
+        </w:rPr>
+      </w:pPr>
+      <w:proofErr w:type="spellStart"/>
       <w:r>
         <w:rPr>
           <w:sz w:val="24"/>
           <w:szCs w:val="32"/>
         </w:rPr>
-        <w:t xml:space="preserve"> </w:t>
-      </w:r>
+        <w:t>db_fruit</w:t>
+      </w:r>
+      <w:proofErr w:type="spellEnd"/>
     </w:p>
     <w:p>
       <w:pPr>
@@ -45,38 +446,39 @@
           <w:sz w:val="24"/>
           <w:szCs w:val="32"/>
         </w:rPr>
-        <w:t xml:space="preserve">Database plan: </w:t>
-      </w:r>
-    </w:p>
-    <w:p>
-      <w:pPr>
+        <w:tab/>
+      </w:r>
+      <w:proofErr w:type="spellStart"/>
+      <w:r>
         <w:rPr>
           <w:sz w:val="24"/>
           <w:szCs w:val="32"/>
         </w:rPr>
-      </w:pPr>
-      <w:r>
+        <w:t>tb_fruit</w:t>
+      </w:r>
+      <w:proofErr w:type="spellEnd"/>
+    </w:p>
+    <w:p>
+      <w:pPr>
         <w:rPr>
           <w:sz w:val="24"/>
           <w:szCs w:val="32"/>
         </w:rPr>
-        <w:t>db_fruit</w:t>
-      </w:r>
-    </w:p>
-    <w:p>
-      <w:pPr>
+      </w:pPr>
+      <w:r>
         <w:rPr>
           <w:sz w:val="24"/>
           <w:szCs w:val="32"/>
         </w:rPr>
-      </w:pPr>
+        <w:tab/>
+      </w:r>
       <w:r>
         <w:rPr>
           <w:sz w:val="24"/>
           <w:szCs w:val="32"/>
         </w:rPr>
         <w:tab/>
-        <w:t>tb_fruit</w:t>
+        <w:t>ID (3)</w:t>
       </w:r>
     </w:p>
     <w:p>
@@ -99,7 +501,7 @@
           <w:szCs w:val="32"/>
         </w:rPr>
         <w:tab/>
-        <w:t>ID (3)</w:t>
+        <w:t>Name varchar (30)</w:t>
       </w:r>
     </w:p>
     <w:p>
@@ -122,7 +524,7 @@
           <w:szCs w:val="32"/>
         </w:rPr>
         <w:tab/>
-        <w:t>Name varchar (30)</w:t>
+        <w:t>Quantity int (1000)</w:t>
       </w:r>
     </w:p>
     <w:p>
@@ -145,68 +547,70 @@
           <w:szCs w:val="32"/>
         </w:rPr>
         <w:tab/>
-        <w:t>Quantity int (1000)</w:t>
-      </w:r>
-    </w:p>
-    <w:p>
-      <w:pPr>
+        <w:t xml:space="preserve">Price </w:t>
+      </w:r>
+      <w:proofErr w:type="gramStart"/>
+      <w:r>
         <w:rPr>
           <w:sz w:val="24"/>
           <w:szCs w:val="32"/>
         </w:rPr>
-      </w:pPr>
+        <w:t>int(</w:t>
+      </w:r>
+      <w:proofErr w:type="gramEnd"/>
       <w:r>
         <w:rPr>
           <w:sz w:val="24"/>
           <w:szCs w:val="32"/>
         </w:rPr>
-        <w:tab/>
-      </w:r>
-      <w:r>
+        <w:t>10000)</w:t>
+      </w:r>
+    </w:p>
+    <w:p>
+      <w:pPr>
         <w:rPr>
           <w:sz w:val="24"/>
           <w:szCs w:val="32"/>
         </w:rPr>
-        <w:tab/>
-        <w:t>Price int(10000)</w:t>
-      </w:r>
-    </w:p>
-    <w:p>
-      <w:pPr>
+      </w:pPr>
+      <w:r>
         <w:rPr>
           <w:sz w:val="24"/>
           <w:szCs w:val="32"/>
         </w:rPr>
-      </w:pPr>
+        <w:tab/>
+      </w:r>
       <w:r>
         <w:rPr>
           <w:sz w:val="24"/>
           <w:szCs w:val="32"/>
         </w:rPr>
         <w:tab/>
-      </w:r>
-      <w:r>
+        <w:t>Date (date/time)</w:t>
+      </w:r>
+    </w:p>
+    <w:p>
+      <w:pPr>
         <w:rPr>
           <w:sz w:val="24"/>
           <w:szCs w:val="32"/>
         </w:rPr>
-        <w:tab/>
-        <w:t>Date (date/time)</w:t>
-      </w:r>
-    </w:p>
-    <w:p>
-      <w:pPr>
+      </w:pPr>
+      <w:proofErr w:type="spellStart"/>
+      <w:r>
         <w:rPr>
           <w:sz w:val="24"/>
           <w:szCs w:val="32"/>
         </w:rPr>
-      </w:pPr>
+        <w:t>Databse</w:t>
+      </w:r>
+      <w:proofErr w:type="spellEnd"/>
       <w:r>
         <w:rPr>
           <w:sz w:val="24"/>
           <w:szCs w:val="32"/>
         </w:rPr>
-        <w:t>Databse Design</w:t>
+        <w:t xml:space="preserve"> Design</w:t>
       </w:r>
     </w:p>
     <w:p>
@@ -232,7 +636,7 @@
                     </pic:cNvPicPr>
                   </pic:nvPicPr>
                   <pic:blipFill rotWithShape="1">
-                    <a:blip r:embed="rId5">
+                    <a:blip r:embed="rId7">
                       <a:extLst>
                         <a:ext uri="{28A0092B-C50C-407E-A947-70E740481C1C}">
                           <a14:useLocalDpi xmlns:a14="http://schemas.microsoft.com/office/drawing/2010/main" val="0"/>
@@ -267,12 +671,16 @@
         </w:drawing>
       </w:r>
     </w:p>
+    <w:p/>
+    <w:p/>
+    <w:p/>
     <w:p>
       <w:r>
         <w:rPr>
           <w:rFonts w:hint="cs"/>
           <w:cs/>
         </w:rPr>
+        <w:lastRenderedPageBreak/>
         <w:t xml:space="preserve">เพิ่มข้อมูล </w:t>
       </w:r>
       <w:r>
@@ -319,7 +727,7 @@
                     </pic:cNvPicPr>
                   </pic:nvPicPr>
                   <pic:blipFill>
-                    <a:blip r:embed="rId6">
+                    <a:blip r:embed="rId8">
                       <a:extLst>
                         <a:ext uri="{28A0092B-C50C-407E-A947-70E740481C1C}">
                           <a14:useLocalDpi xmlns:a14="http://schemas.microsoft.com/office/drawing/2010/main" val="0"/>
@@ -352,11 +760,6 @@
       </w:r>
     </w:p>
     <w:p/>
-    <w:p/>
-    <w:p/>
-    <w:p/>
-    <w:p/>
-    <w:p/>
     <w:p>
       <w:pPr>
         <w:pStyle w:val="ListParagraph"/>
@@ -376,8 +779,25 @@
           <w:sz w:val="28"/>
           <w:szCs w:val="36"/>
         </w:rPr>
-        <w:lastRenderedPageBreak/>
-        <w:t>SELECT * FROM tb_fruit;</w:t>
+        <w:t xml:space="preserve">SELECT * FROM </w:t>
+      </w:r>
+      <w:proofErr w:type="spellStart"/>
+      <w:r>
+        <w:rPr>
+          <w:rFonts w:cstheme="minorHAnsi"/>
+          <w:sz w:val="28"/>
+          <w:szCs w:val="36"/>
+        </w:rPr>
+        <w:t>tb_fruit</w:t>
+      </w:r>
+      <w:proofErr w:type="spellEnd"/>
+      <w:r>
+        <w:rPr>
+          <w:rFonts w:cstheme="minorHAnsi"/>
+          <w:sz w:val="28"/>
+          <w:szCs w:val="36"/>
+        </w:rPr>
+        <w:t>;</w:t>
       </w:r>
     </w:p>
     <w:p>
@@ -403,7 +823,7 @@
                     </pic:cNvPicPr>
                   </pic:nvPicPr>
                   <pic:blipFill>
-                    <a:blip r:embed="rId7">
+                    <a:blip r:embed="rId9">
                       <a:extLst>
                         <a:ext uri="{28A0092B-C50C-407E-A947-70E740481C1C}">
                           <a14:useLocalDpi xmlns:a14="http://schemas.microsoft.com/office/drawing/2010/main" val="0"/>
@@ -463,7 +883,7 @@
                     </pic:cNvPicPr>
                   </pic:nvPicPr>
                   <pic:blipFill rotWithShape="1">
-                    <a:blip r:embed="rId8">
+                    <a:blip r:embed="rId10">
                       <a:extLst>
                         <a:ext uri="{28A0092B-C50C-407E-A947-70E740481C1C}">
                           <a14:useLocalDpi xmlns:a14="http://schemas.microsoft.com/office/drawing/2010/main" val="0"/>
@@ -498,6 +918,14 @@
         </w:drawing>
       </w:r>
     </w:p>
+    <w:p/>
+    <w:p/>
+    <w:p/>
+    <w:p/>
+    <w:p/>
+    <w:p/>
+    <w:p/>
+    <w:p/>
     <w:p>
       <w:pPr>
         <w:pStyle w:val="ListParagraph"/>
@@ -507,7 +935,32 @@
         </w:numPr>
       </w:pPr>
       <w:r>
-        <w:t>INSERT INTO tb_fruit (ID, Name, Quantity, Price, st_date) VALUES ( "N003", "</w:t>
+        <w:lastRenderedPageBreak/>
+        <w:t xml:space="preserve">INSERT INTO </w:t>
+      </w:r>
+      <w:proofErr w:type="spellStart"/>
+      <w:r>
+        <w:t>tb_fruit</w:t>
+      </w:r>
+      <w:proofErr w:type="spellEnd"/>
+      <w:r>
+        <w:t xml:space="preserve"> (ID, Name, Quantity, Price, </w:t>
+      </w:r>
+      <w:proofErr w:type="spellStart"/>
+      <w:r>
+        <w:t>st_date</w:t>
+      </w:r>
+      <w:proofErr w:type="spellEnd"/>
+      <w:r>
+        <w:t xml:space="preserve">) VALUES </w:t>
+      </w:r>
+      <w:proofErr w:type="gramStart"/>
+      <w:r>
+        <w:t>( "</w:t>
+      </w:r>
+      <w:proofErr w:type="gramEnd"/>
+      <w:r>
+        <w:t>N003", "</w:t>
       </w:r>
       <w:r>
         <w:rPr>
@@ -546,7 +999,7 @@
                     </pic:cNvPicPr>
                   </pic:nvPicPr>
                   <pic:blipFill rotWithShape="1">
-                    <a:blip r:embed="rId9">
+                    <a:blip r:embed="rId11">
                       <a:extLst>
                         <a:ext uri="{28A0092B-C50C-407E-A947-70E740481C1C}">
                           <a14:useLocalDpi xmlns:a14="http://schemas.microsoft.com/office/drawing/2010/main" val="0"/>
@@ -615,7 +1068,7 @@
                     </pic:cNvPicPr>
                   </pic:nvPicPr>
                   <pic:blipFill>
-                    <a:blip r:embed="rId10">
+                    <a:blip r:embed="rId12">
                       <a:extLst>
                         <a:ext uri="{28A0092B-C50C-407E-A947-70E740481C1C}">
                           <a14:useLocalDpi xmlns:a14="http://schemas.microsoft.com/office/drawing/2010/main" val="0"/>
@@ -656,8 +1109,31 @@
         </w:numPr>
       </w:pPr>
       <w:r>
-        <w:lastRenderedPageBreak/>
-        <w:t>INSERT INTO tb_fruit (ID, Name, Quantity, Price, st_date) VALUES ( "N00</w:t>
+        <w:t xml:space="preserve">INSERT INTO </w:t>
+      </w:r>
+      <w:proofErr w:type="spellStart"/>
+      <w:r>
+        <w:t>tb_fruit</w:t>
+      </w:r>
+      <w:proofErr w:type="spellEnd"/>
+      <w:r>
+        <w:t xml:space="preserve"> (ID, Name, Quantity, Price, </w:t>
+      </w:r>
+      <w:proofErr w:type="spellStart"/>
+      <w:r>
+        <w:t>st_date</w:t>
+      </w:r>
+      <w:proofErr w:type="spellEnd"/>
+      <w:r>
+        <w:t xml:space="preserve">) VALUES </w:t>
+      </w:r>
+      <w:proofErr w:type="gramStart"/>
+      <w:r>
+        <w:t>( "</w:t>
+      </w:r>
+      <w:proofErr w:type="gramEnd"/>
+      <w:r>
+        <w:t>N00</w:t>
       </w:r>
       <w:r>
         <w:t>4</w:t>
@@ -727,7 +1203,7 @@
                     </pic:cNvPicPr>
                   </pic:nvPicPr>
                   <pic:blipFill>
-                    <a:blip r:embed="rId11">
+                    <a:blip r:embed="rId13">
                       <a:extLst>
                         <a:ext uri="{28A0092B-C50C-407E-A947-70E740481C1C}">
                           <a14:useLocalDpi xmlns:a14="http://schemas.microsoft.com/office/drawing/2010/main" val="0"/>
@@ -785,7 +1261,7 @@
                     </pic:cNvPicPr>
                   </pic:nvPicPr>
                   <pic:blipFill>
-                    <a:blip r:embed="rId12">
+                    <a:blip r:embed="rId14">
                       <a:extLst>
                         <a:ext uri="{28A0092B-C50C-407E-A947-70E740481C1C}">
                           <a14:useLocalDpi xmlns:a14="http://schemas.microsoft.com/office/drawing/2010/main" val="0"/>
@@ -838,7 +1314,7 @@
                     </pic:cNvPicPr>
                   </pic:nvPicPr>
                   <pic:blipFill rotWithShape="1">
-                    <a:blip r:embed="rId13">
+                    <a:blip r:embed="rId15">
                       <a:extLst>
                         <a:ext uri="{28A0092B-C50C-407E-A947-70E740481C1C}">
                           <a14:useLocalDpi xmlns:a14="http://schemas.microsoft.com/office/drawing/2010/main" val="0"/>
@@ -875,6 +1351,11 @@
     </w:p>
     <w:p>
       <w:pPr>
+        <w:ind w:left="360"/>
+      </w:pPr>
+    </w:p>
+    <w:p>
+      <w:pPr>
         <w:pStyle w:val="ListParagraph"/>
         <w:numPr>
           <w:ilvl w:val="0"/>
@@ -882,7 +1363,32 @@
         </w:numPr>
       </w:pPr>
       <w:r>
-        <w:t>INSERT INTO tb_fruit (ID, Name, Quantity, Price, st_date) VALUES ( "N004", "</w:t>
+        <w:lastRenderedPageBreak/>
+        <w:t xml:space="preserve">INSERT INTO </w:t>
+      </w:r>
+      <w:proofErr w:type="spellStart"/>
+      <w:r>
+        <w:t>tb_fruit</w:t>
+      </w:r>
+      <w:proofErr w:type="spellEnd"/>
+      <w:r>
+        <w:t xml:space="preserve"> (ID, Name, Quantity, Price, </w:t>
+      </w:r>
+      <w:proofErr w:type="spellStart"/>
+      <w:r>
+        <w:t>st_date</w:t>
+      </w:r>
+      <w:proofErr w:type="spellEnd"/>
+      <w:r>
+        <w:t xml:space="preserve">) VALUES </w:t>
+      </w:r>
+      <w:proofErr w:type="gramStart"/>
+      <w:r>
+        <w:t>( "</w:t>
+      </w:r>
+      <w:proofErr w:type="gramEnd"/>
+      <w:r>
+        <w:t>N004", "</w:t>
       </w:r>
       <w:r>
         <w:rPr>
@@ -921,7 +1427,7 @@
                     </pic:cNvPicPr>
                   </pic:nvPicPr>
                   <pic:blipFill>
-                    <a:blip r:embed="rId14">
+                    <a:blip r:embed="rId16">
                       <a:extLst>
                         <a:ext uri="{28A0092B-C50C-407E-A947-70E740481C1C}">
                           <a14:useLocalDpi xmlns:a14="http://schemas.microsoft.com/office/drawing/2010/main" val="0"/>
@@ -984,7 +1490,7 @@
                     </pic:cNvPicPr>
                   </pic:nvPicPr>
                   <pic:blipFill>
-                    <a:blip r:embed="rId15">
+                    <a:blip r:embed="rId17">
                       <a:extLst>
                         <a:ext uri="{28A0092B-C50C-407E-A947-70E740481C1C}">
                           <a14:useLocalDpi xmlns:a14="http://schemas.microsoft.com/office/drawing/2010/main" val="0"/>
@@ -1018,26 +1524,6 @@
     </w:p>
     <w:p>
       <w:pPr>
-        <w:ind w:left="360"/>
-      </w:pPr>
-    </w:p>
-    <w:p>
-      <w:pPr>
-        <w:ind w:left="360"/>
-      </w:pPr>
-    </w:p>
-    <w:p>
-      <w:pPr>
-        <w:ind w:left="360"/>
-      </w:pPr>
-    </w:p>
-    <w:p>
-      <w:pPr>
-        <w:ind w:left="360"/>
-      </w:pPr>
-    </w:p>
-    <w:p>
-      <w:pPr>
         <w:pStyle w:val="ListParagraph"/>
         <w:numPr>
           <w:ilvl w:val="0"/>
@@ -1049,8 +1535,55 @@
           <w:sz w:val="18"/>
           <w:szCs w:val="22"/>
         </w:rPr>
-        <w:lastRenderedPageBreak/>
-        <w:t>INSERT INTO tb_fruit (ID, Name, Quantity, Price, st_date) VALUES ( "N006", "</w:t>
+        <w:t xml:space="preserve">INSERT INTO </w:t>
+      </w:r>
+      <w:proofErr w:type="spellStart"/>
+      <w:r>
+        <w:rPr>
+          <w:sz w:val="18"/>
+          <w:szCs w:val="22"/>
+        </w:rPr>
+        <w:t>tb_fruit</w:t>
+      </w:r>
+      <w:proofErr w:type="spellEnd"/>
+      <w:r>
+        <w:rPr>
+          <w:sz w:val="18"/>
+          <w:szCs w:val="22"/>
+        </w:rPr>
+        <w:t xml:space="preserve"> (ID, Name, Quantity, Price, </w:t>
+      </w:r>
+      <w:proofErr w:type="spellStart"/>
+      <w:r>
+        <w:rPr>
+          <w:sz w:val="18"/>
+          <w:szCs w:val="22"/>
+        </w:rPr>
+        <w:t>st_date</w:t>
+      </w:r>
+      <w:proofErr w:type="spellEnd"/>
+      <w:r>
+        <w:rPr>
+          <w:sz w:val="18"/>
+          <w:szCs w:val="22"/>
+        </w:rPr>
+        <w:t xml:space="preserve">) VALUES </w:t>
+      </w:r>
+      <w:proofErr w:type="gramStart"/>
+      <w:r>
+        <w:rPr>
+          <w:sz w:val="18"/>
+          <w:szCs w:val="22"/>
+        </w:rPr>
+        <w:t>( "</w:t>
+      </w:r>
+      <w:proofErr w:type="gramEnd"/>
+      <w:r>
+        <w:rPr>
+          <w:sz w:val="18"/>
+          <w:szCs w:val="22"/>
+        </w:rPr>
+        <w:t>N006", "</w:t>
       </w:r>
       <w:r>
         <w:rPr>
@@ -1095,7 +1628,7 @@
                     </pic:cNvPicPr>
                   </pic:nvPicPr>
                   <pic:blipFill rotWithShape="1">
-                    <a:blip r:embed="rId16">
+                    <a:blip r:embed="rId18">
                       <a:extLst>
                         <a:ext uri="{28A0092B-C50C-407E-A947-70E740481C1C}">
                           <a14:useLocalDpi xmlns:a14="http://schemas.microsoft.com/office/drawing/2010/main" val="0"/>
@@ -1151,7 +1684,7 @@
                     </pic:cNvPicPr>
                   </pic:nvPicPr>
                   <pic:blipFill rotWithShape="1">
-                    <a:blip r:embed="rId17">
+                    <a:blip r:embed="rId19">
                       <a:extLst>
                         <a:ext uri="{28A0092B-C50C-407E-A947-70E740481C1C}">
                           <a14:useLocalDpi xmlns:a14="http://schemas.microsoft.com/office/drawing/2010/main" val="0"/>
@@ -1212,7 +1745,7 @@
                     </pic:cNvPicPr>
                   </pic:nvPicPr>
                   <pic:blipFill rotWithShape="1">
-                    <a:blip r:embed="rId18">
+                    <a:blip r:embed="rId20">
                       <a:extLst>
                         <a:ext uri="{28A0092B-C50C-407E-A947-70E740481C1C}">
                           <a14:useLocalDpi xmlns:a14="http://schemas.microsoft.com/office/drawing/2010/main" val="0"/>
@@ -1260,16 +1793,35 @@
     <w:p>
       <w:pPr>
         <w:pStyle w:val="ListParagraph"/>
+      </w:pPr>
+    </w:p>
+    <w:p>
+      <w:pPr>
+        <w:pStyle w:val="ListParagraph"/>
+      </w:pPr>
+    </w:p>
+    <w:p>
+      <w:pPr>
+        <w:pStyle w:val="ListParagraph"/>
         <w:numPr>
           <w:ilvl w:val="0"/>
           <w:numId w:val="1"/>
         </w:numPr>
       </w:pPr>
       <w:r>
+        <w:lastRenderedPageBreak/>
         <w:t xml:space="preserve"> </w:t>
       </w:r>
       <w:r>
-        <w:t>UPDATE tb_fruit SET Quantity = 200, Price = 30 WHERE Name LIKE "</w:t>
+        <w:t xml:space="preserve">UPDATE </w:t>
+      </w:r>
+      <w:proofErr w:type="spellStart"/>
+      <w:r>
+        <w:t>tb_fruit</w:t>
+      </w:r>
+      <w:proofErr w:type="spellEnd"/>
+      <w:r>
+        <w:t xml:space="preserve"> SET Quantity = 200, Price = 30 WHERE Name LIKE "</w:t>
       </w:r>
       <w:r>
         <w:rPr>
@@ -1309,7 +1861,7 @@
                     </pic:cNvPicPr>
                   </pic:nvPicPr>
                   <pic:blipFill>
-                    <a:blip r:embed="rId19">
+                    <a:blip r:embed="rId21">
                       <a:extLst>
                         <a:ext uri="{28A0092B-C50C-407E-A947-70E740481C1C}">
                           <a14:useLocalDpi xmlns:a14="http://schemas.microsoft.com/office/drawing/2010/main" val="0"/>
@@ -1362,7 +1914,7 @@
                     </pic:cNvPicPr>
                   </pic:nvPicPr>
                   <pic:blipFill>
-                    <a:blip r:embed="rId20">
+                    <a:blip r:embed="rId22">
                       <a:extLst>
                         <a:ext uri="{28A0092B-C50C-407E-A947-70E740481C1C}">
                           <a14:useLocalDpi xmlns:a14="http://schemas.microsoft.com/office/drawing/2010/main" val="0"/>
@@ -1414,8 +1966,15 @@
         </w:numPr>
       </w:pPr>
       <w:r>
-        <w:lastRenderedPageBreak/>
-        <w:t>UPDATE tb_fruit SET Quantity = 500, Price = 3 WHERE ID = "N004";</w:t>
+        <w:t xml:space="preserve">UPDATE </w:t>
+      </w:r>
+      <w:proofErr w:type="spellStart"/>
+      <w:r>
+        <w:t>tb_fruit</w:t>
+      </w:r>
+      <w:proofErr w:type="spellEnd"/>
+      <w:r>
+        <w:t xml:space="preserve"> SET Quantity = 500, Price = 3 WHERE ID = "N004";</w:t>
       </w:r>
     </w:p>
     <w:p>
@@ -1451,7 +2010,7 @@
                     </pic:cNvPicPr>
                   </pic:nvPicPr>
                   <pic:blipFill>
-                    <a:blip r:embed="rId21">
+                    <a:blip r:embed="rId23">
                       <a:extLst>
                         <a:ext uri="{28A0092B-C50C-407E-A947-70E740481C1C}">
                           <a14:useLocalDpi xmlns:a14="http://schemas.microsoft.com/office/drawing/2010/main" val="0"/>
@@ -1504,7 +2063,7 @@
                     </pic:cNvPicPr>
                   </pic:nvPicPr>
                   <pic:blipFill rotWithShape="1">
-                    <a:blip r:embed="rId22">
+                    <a:blip r:embed="rId24">
                       <a:extLst>
                         <a:ext uri="{28A0092B-C50C-407E-A947-70E740481C1C}">
                           <a14:useLocalDpi xmlns:a14="http://schemas.microsoft.com/office/drawing/2010/main" val="0"/>
@@ -1566,7 +2125,7 @@
                     </pic:cNvPicPr>
                   </pic:nvPicPr>
                   <pic:blipFill>
-                    <a:blip r:embed="rId23">
+                    <a:blip r:embed="rId25">
                       <a:extLst>
                         <a:ext uri="{28A0092B-C50C-407E-A947-70E740481C1C}">
                           <a14:useLocalDpi xmlns:a14="http://schemas.microsoft.com/office/drawing/2010/main" val="0"/>
@@ -1601,16 +2160,31 @@
     <w:p>
       <w:pPr>
         <w:pStyle w:val="ListParagraph"/>
+        <w:ind w:left="643"/>
+      </w:pPr>
+    </w:p>
+    <w:p>
+      <w:pPr>
+        <w:pStyle w:val="ListParagraph"/>
         <w:numPr>
           <w:ilvl w:val="0"/>
           <w:numId w:val="1"/>
         </w:numPr>
       </w:pPr>
       <w:r>
+        <w:lastRenderedPageBreak/>
         <w:t xml:space="preserve"> </w:t>
       </w:r>
       <w:r>
-        <w:t>UPDATE tb_fruit SET Quantity = 400, Price = 42 WHERE Quantity = 170;</w:t>
+        <w:t xml:space="preserve">UPDATE </w:t>
+      </w:r>
+      <w:proofErr w:type="spellStart"/>
+      <w:r>
+        <w:t>tb_fruit</w:t>
+      </w:r>
+      <w:proofErr w:type="spellEnd"/>
+      <w:r>
+        <w:t xml:space="preserve"> SET Quantity = 400, Price = 42 WHERE Quantity = 170;</w:t>
       </w:r>
     </w:p>
     <w:p>
@@ -1647,7 +2221,7 @@
                     </pic:cNvPicPr>
                   </pic:nvPicPr>
                   <pic:blipFill>
-                    <a:blip r:embed="rId24">
+                    <a:blip r:embed="rId26">
                       <a:extLst>
                         <a:ext uri="{28A0092B-C50C-407E-A947-70E740481C1C}">
                           <a14:useLocalDpi xmlns:a14="http://schemas.microsoft.com/office/drawing/2010/main" val="0"/>
@@ -1705,7 +2279,7 @@
                     </pic:cNvPicPr>
                   </pic:nvPicPr>
                   <pic:blipFill>
-                    <a:blip r:embed="rId25">
+                    <a:blip r:embed="rId27">
                       <a:extLst>
                         <a:ext uri="{28A0092B-C50C-407E-A947-70E740481C1C}">
                           <a14:useLocalDpi xmlns:a14="http://schemas.microsoft.com/office/drawing/2010/main" val="0"/>
@@ -1750,21 +2324,6 @@
     <w:p>
       <w:pPr>
         <w:pStyle w:val="ListParagraph"/>
-      </w:pPr>
-    </w:p>
-    <w:p>
-      <w:pPr>
-        <w:pStyle w:val="ListParagraph"/>
-      </w:pPr>
-    </w:p>
-    <w:p>
-      <w:pPr>
-        <w:pStyle w:val="ListParagraph"/>
-      </w:pPr>
-    </w:p>
-    <w:p>
-      <w:pPr>
-        <w:pStyle w:val="ListParagraph"/>
         <w:numPr>
           <w:ilvl w:val="0"/>
           <w:numId w:val="1"/>
@@ -1779,8 +2338,55 @@
           <w:sz w:val="18"/>
           <w:szCs w:val="22"/>
         </w:rPr>
-        <w:lastRenderedPageBreak/>
-        <w:t>INSERT INTO tb_fruit (ID, Name, Quantity, Price, st_date) VALUES ( "N007", "</w:t>
+        <w:t xml:space="preserve">INSERT INTO </w:t>
+      </w:r>
+      <w:proofErr w:type="spellStart"/>
+      <w:r>
+        <w:rPr>
+          <w:sz w:val="18"/>
+          <w:szCs w:val="22"/>
+        </w:rPr>
+        <w:t>tb_fruit</w:t>
+      </w:r>
+      <w:proofErr w:type="spellEnd"/>
+      <w:r>
+        <w:rPr>
+          <w:sz w:val="18"/>
+          <w:szCs w:val="22"/>
+        </w:rPr>
+        <w:t xml:space="preserve"> (ID, Name, Quantity, Price, </w:t>
+      </w:r>
+      <w:proofErr w:type="spellStart"/>
+      <w:r>
+        <w:rPr>
+          <w:sz w:val="18"/>
+          <w:szCs w:val="22"/>
+        </w:rPr>
+        <w:t>st_date</w:t>
+      </w:r>
+      <w:proofErr w:type="spellEnd"/>
+      <w:r>
+        <w:rPr>
+          <w:sz w:val="18"/>
+          <w:szCs w:val="22"/>
+        </w:rPr>
+        <w:t xml:space="preserve">) VALUES </w:t>
+      </w:r>
+      <w:proofErr w:type="gramStart"/>
+      <w:r>
+        <w:rPr>
+          <w:sz w:val="18"/>
+          <w:szCs w:val="22"/>
+        </w:rPr>
+        <w:t>( "</w:t>
+      </w:r>
+      <w:proofErr w:type="gramEnd"/>
+      <w:r>
+        <w:rPr>
+          <w:sz w:val="18"/>
+          <w:szCs w:val="22"/>
+        </w:rPr>
+        <w:t>N007", "</w:t>
       </w:r>
       <w:r>
         <w:rPr>
@@ -1831,7 +2437,7 @@
                     </pic:cNvPicPr>
                   </pic:nvPicPr>
                   <pic:blipFill rotWithShape="1">
-                    <a:blip r:embed="rId26">
+                    <a:blip r:embed="rId28">
                       <a:extLst>
                         <a:ext uri="{28A0092B-C50C-407E-A947-70E740481C1C}">
                           <a14:useLocalDpi xmlns:a14="http://schemas.microsoft.com/office/drawing/2010/main" val="0"/>
@@ -1898,7 +2504,7 @@
                     </pic:cNvPicPr>
                   </pic:nvPicPr>
                   <pic:blipFill rotWithShape="1">
-                    <a:blip r:embed="rId27">
+                    <a:blip r:embed="rId29">
                       <a:extLst>
                         <a:ext uri="{28A0092B-C50C-407E-A947-70E740481C1C}">
                           <a14:useLocalDpi xmlns:a14="http://schemas.microsoft.com/office/drawing/2010/main" val="0"/>
@@ -1965,7 +2571,7 @@
                     </pic:cNvPicPr>
                   </pic:nvPicPr>
                   <pic:blipFill>
-                    <a:blip r:embed="rId28">
+                    <a:blip r:embed="rId30">
                       <a:extLst>
                         <a:ext uri="{28A0092B-C50C-407E-A947-70E740481C1C}">
                           <a14:useLocalDpi xmlns:a14="http://schemas.microsoft.com/office/drawing/2010/main" val="0"/>
@@ -2018,6 +2624,7 @@
         </w:rPr>
       </w:pPr>
       <w:r>
+        <w:lastRenderedPageBreak/>
         <w:t xml:space="preserve"> </w:t>
       </w:r>
       <w:r>
@@ -2025,7 +2632,39 @@
           <w:sz w:val="18"/>
           <w:szCs w:val="22"/>
         </w:rPr>
-        <w:t>UPDATE tb_fruit SET st_date = #1</w:t>
+        <w:t xml:space="preserve">UPDATE </w:t>
+      </w:r>
+      <w:proofErr w:type="spellStart"/>
+      <w:r>
+        <w:rPr>
+          <w:sz w:val="18"/>
+          <w:szCs w:val="22"/>
+        </w:rPr>
+        <w:t>tb_fruit</w:t>
+      </w:r>
+      <w:proofErr w:type="spellEnd"/>
+      <w:r>
+        <w:rPr>
+          <w:sz w:val="18"/>
+          <w:szCs w:val="22"/>
+        </w:rPr>
+        <w:t xml:space="preserve"> SET </w:t>
+      </w:r>
+      <w:proofErr w:type="spellStart"/>
+      <w:r>
+        <w:rPr>
+          <w:sz w:val="18"/>
+          <w:szCs w:val="22"/>
+        </w:rPr>
+        <w:t>st_date</w:t>
+      </w:r>
+      <w:proofErr w:type="spellEnd"/>
+      <w:r>
+        <w:rPr>
+          <w:sz w:val="18"/>
+          <w:szCs w:val="22"/>
+        </w:rPr>
+        <w:t xml:space="preserve"> = #1</w:t>
       </w:r>
       <w:r>
         <w:rPr>
@@ -2088,7 +2727,7 @@
                     </pic:cNvPicPr>
                   </pic:nvPicPr>
                   <pic:blipFill rotWithShape="1">
-                    <a:blip r:embed="rId29">
+                    <a:blip r:embed="rId31">
                       <a:extLst>
                         <a:ext uri="{28A0092B-C50C-407E-A947-70E740481C1C}">
                           <a14:useLocalDpi xmlns:a14="http://schemas.microsoft.com/office/drawing/2010/main" val="0"/>
@@ -2154,7 +2793,7 @@
                     </pic:cNvPicPr>
                   </pic:nvPicPr>
                   <pic:blipFill>
-                    <a:blip r:embed="rId30">
+                    <a:blip r:embed="rId32">
                       <a:extLst>
                         <a:ext uri="{28A0092B-C50C-407E-A947-70E740481C1C}">
                           <a14:useLocalDpi xmlns:a14="http://schemas.microsoft.com/office/drawing/2010/main" val="0"/>
@@ -2188,22 +2827,6 @@
     </w:p>
     <w:p>
       <w:pPr>
-        <w:rPr>
-          <w:sz w:val="18"/>
-          <w:szCs w:val="22"/>
-        </w:rPr>
-      </w:pPr>
-    </w:p>
-    <w:p>
-      <w:pPr>
-        <w:rPr>
-          <w:sz w:val="18"/>
-          <w:szCs w:val="22"/>
-        </w:rPr>
-      </w:pPr>
-    </w:p>
-    <w:p>
-      <w:pPr>
         <w:pStyle w:val="ListParagraph"/>
         <w:numPr>
           <w:ilvl w:val="0"/>
@@ -2219,7 +2842,55 @@
           <w:sz w:val="18"/>
           <w:szCs w:val="22"/>
         </w:rPr>
-        <w:t>INSERT INTO tb_fruit (ID, Name, Quantity, Price, st_date) VALUES ( "N008", "</w:t>
+        <w:t xml:space="preserve">INSERT INTO </w:t>
+      </w:r>
+      <w:proofErr w:type="spellStart"/>
+      <w:r>
+        <w:rPr>
+          <w:sz w:val="18"/>
+          <w:szCs w:val="22"/>
+        </w:rPr>
+        <w:t>tb_fruit</w:t>
+      </w:r>
+      <w:proofErr w:type="spellEnd"/>
+      <w:r>
+        <w:rPr>
+          <w:sz w:val="18"/>
+          <w:szCs w:val="22"/>
+        </w:rPr>
+        <w:t xml:space="preserve"> (ID, Name, Quantity, Price, </w:t>
+      </w:r>
+      <w:proofErr w:type="spellStart"/>
+      <w:r>
+        <w:rPr>
+          <w:sz w:val="18"/>
+          <w:szCs w:val="22"/>
+        </w:rPr>
+        <w:t>st_date</w:t>
+      </w:r>
+      <w:proofErr w:type="spellEnd"/>
+      <w:r>
+        <w:rPr>
+          <w:sz w:val="18"/>
+          <w:szCs w:val="22"/>
+        </w:rPr>
+        <w:t xml:space="preserve">) VALUES </w:t>
+      </w:r>
+      <w:proofErr w:type="gramStart"/>
+      <w:r>
+        <w:rPr>
+          <w:sz w:val="18"/>
+          <w:szCs w:val="22"/>
+        </w:rPr>
+        <w:t>( "</w:t>
+      </w:r>
+      <w:proofErr w:type="gramEnd"/>
+      <w:r>
+        <w:rPr>
+          <w:sz w:val="18"/>
+          <w:szCs w:val="22"/>
+        </w:rPr>
+        <w:t>N008", "</w:t>
       </w:r>
       <w:r>
         <w:rPr>
@@ -2270,7 +2941,7 @@
                     </pic:cNvPicPr>
                   </pic:nvPicPr>
                   <pic:blipFill rotWithShape="1">
-                    <a:blip r:embed="rId31">
+                    <a:blip r:embed="rId33">
                       <a:extLst>
                         <a:ext uri="{28A0092B-C50C-407E-A947-70E740481C1C}">
                           <a14:useLocalDpi xmlns:a14="http://schemas.microsoft.com/office/drawing/2010/main" val="0"/>
@@ -2337,7 +3008,7 @@
                     </pic:cNvPicPr>
                   </pic:nvPicPr>
                   <pic:blipFill rotWithShape="1">
-                    <a:blip r:embed="rId32">
+                    <a:blip r:embed="rId34">
                       <a:extLst>
                         <a:ext uri="{28A0092B-C50C-407E-A947-70E740481C1C}">
                           <a14:useLocalDpi xmlns:a14="http://schemas.microsoft.com/office/drawing/2010/main" val="0"/>
@@ -2404,7 +3075,7 @@
                     </pic:cNvPicPr>
                   </pic:nvPicPr>
                   <pic:blipFill rotWithShape="1">
-                    <a:blip r:embed="rId33">
+                    <a:blip r:embed="rId35">
                       <a:extLst>
                         <a:ext uri="{28A0092B-C50C-407E-A947-70E740481C1C}">
                           <a14:useLocalDpi xmlns:a14="http://schemas.microsoft.com/office/drawing/2010/main" val="0"/>
@@ -2441,6 +3112,15 @@
     </w:p>
     <w:p>
       <w:pPr>
+        <w:ind w:left="360"/>
+        <w:rPr>
+          <w:sz w:val="18"/>
+          <w:szCs w:val="22"/>
+        </w:rPr>
+      </w:pPr>
+    </w:p>
+    <w:p>
+      <w:pPr>
         <w:pStyle w:val="ListParagraph"/>
         <w:numPr>
           <w:ilvl w:val="0"/>
@@ -2456,7 +3136,40 @@
           <w:sz w:val="18"/>
           <w:szCs w:val="22"/>
         </w:rPr>
-        <w:t>UPDATE tb_fruit SET st_date = #10/2/2021#, Quantity = 400, Price=42 WHERE ID = "N008";</w:t>
+        <w:lastRenderedPageBreak/>
+        <w:t xml:space="preserve">UPDATE </w:t>
+      </w:r>
+      <w:proofErr w:type="spellStart"/>
+      <w:r>
+        <w:rPr>
+          <w:sz w:val="18"/>
+          <w:szCs w:val="22"/>
+        </w:rPr>
+        <w:t>tb_fruit</w:t>
+      </w:r>
+      <w:proofErr w:type="spellEnd"/>
+      <w:r>
+        <w:rPr>
+          <w:sz w:val="18"/>
+          <w:szCs w:val="22"/>
+        </w:rPr>
+        <w:t xml:space="preserve"> SET </w:t>
+      </w:r>
+      <w:proofErr w:type="spellStart"/>
+      <w:r>
+        <w:rPr>
+          <w:sz w:val="18"/>
+          <w:szCs w:val="22"/>
+        </w:rPr>
+        <w:t>st_date</w:t>
+      </w:r>
+      <w:proofErr w:type="spellEnd"/>
+      <w:r>
+        <w:rPr>
+          <w:sz w:val="18"/>
+          <w:szCs w:val="22"/>
+        </w:rPr>
+        <w:t xml:space="preserve"> = #10/2/2021#, Quantity = 400, Price=42 WHERE ID = "N008";</w:t>
       </w:r>
     </w:p>
     <w:p>
@@ -2491,7 +3204,7 @@
                     </pic:cNvPicPr>
                   </pic:nvPicPr>
                   <pic:blipFill rotWithShape="1">
-                    <a:blip r:embed="rId34">
+                    <a:blip r:embed="rId36">
                       <a:extLst>
                         <a:ext uri="{28A0092B-C50C-407E-A947-70E740481C1C}">
                           <a14:useLocalDpi xmlns:a14="http://schemas.microsoft.com/office/drawing/2010/main" val="0"/>
@@ -2558,7 +3271,7 @@
                     </pic:cNvPicPr>
                   </pic:nvPicPr>
                   <pic:blipFill>
-                    <a:blip r:embed="rId35">
+                    <a:blip r:embed="rId37">
                       <a:extLst>
                         <a:ext uri="{28A0092B-C50C-407E-A947-70E740481C1C}">
                           <a14:useLocalDpi xmlns:a14="http://schemas.microsoft.com/office/drawing/2010/main" val="0"/>
@@ -2598,6 +3311,213 @@
           <w:szCs w:val="22"/>
         </w:rPr>
       </w:pPr>
+    </w:p>
+    <w:p>
+      <w:pPr>
+        <w:ind w:left="283"/>
+        <w:rPr>
+          <w:sz w:val="18"/>
+          <w:szCs w:val="22"/>
+        </w:rPr>
+      </w:pPr>
+    </w:p>
+    <w:p>
+      <w:pPr>
+        <w:ind w:left="283"/>
+        <w:rPr>
+          <w:sz w:val="18"/>
+          <w:szCs w:val="22"/>
+        </w:rPr>
+      </w:pPr>
+    </w:p>
+    <w:p>
+      <w:pPr>
+        <w:ind w:left="283"/>
+        <w:rPr>
+          <w:sz w:val="18"/>
+          <w:szCs w:val="22"/>
+        </w:rPr>
+      </w:pPr>
+    </w:p>
+    <w:p>
+      <w:pPr>
+        <w:ind w:left="283"/>
+        <w:rPr>
+          <w:sz w:val="18"/>
+          <w:szCs w:val="22"/>
+        </w:rPr>
+      </w:pPr>
+    </w:p>
+    <w:p>
+      <w:pPr>
+        <w:ind w:left="283"/>
+        <w:rPr>
+          <w:sz w:val="18"/>
+          <w:szCs w:val="22"/>
+        </w:rPr>
+      </w:pPr>
+    </w:p>
+    <w:p>
+      <w:pPr>
+        <w:ind w:left="283"/>
+        <w:rPr>
+          <w:sz w:val="18"/>
+          <w:szCs w:val="22"/>
+        </w:rPr>
+      </w:pPr>
+    </w:p>
+    <w:p>
+      <w:pPr>
+        <w:ind w:left="283"/>
+        <w:rPr>
+          <w:sz w:val="18"/>
+          <w:szCs w:val="22"/>
+        </w:rPr>
+      </w:pPr>
+    </w:p>
+    <w:p>
+      <w:pPr>
+        <w:ind w:left="283"/>
+        <w:rPr>
+          <w:sz w:val="18"/>
+          <w:szCs w:val="22"/>
+        </w:rPr>
+      </w:pPr>
+    </w:p>
+    <w:p>
+      <w:pPr>
+        <w:ind w:left="283"/>
+        <w:rPr>
+          <w:sz w:val="18"/>
+          <w:szCs w:val="22"/>
+        </w:rPr>
+      </w:pPr>
+    </w:p>
+    <w:p>
+      <w:pPr>
+        <w:ind w:left="283"/>
+        <w:rPr>
+          <w:sz w:val="18"/>
+          <w:szCs w:val="22"/>
+        </w:rPr>
+      </w:pPr>
+    </w:p>
+    <w:p>
+      <w:pPr>
+        <w:ind w:left="283"/>
+        <w:rPr>
+          <w:sz w:val="18"/>
+          <w:szCs w:val="22"/>
+        </w:rPr>
+      </w:pPr>
+    </w:p>
+    <w:p>
+      <w:pPr>
+        <w:ind w:left="283"/>
+        <w:rPr>
+          <w:sz w:val="18"/>
+          <w:szCs w:val="22"/>
+        </w:rPr>
+      </w:pPr>
+    </w:p>
+    <w:p>
+      <w:pPr>
+        <w:ind w:left="283"/>
+        <w:rPr>
+          <w:sz w:val="18"/>
+          <w:szCs w:val="22"/>
+        </w:rPr>
+      </w:pPr>
+    </w:p>
+    <w:p>
+      <w:pPr>
+        <w:ind w:left="283"/>
+        <w:rPr>
+          <w:sz w:val="18"/>
+          <w:szCs w:val="22"/>
+        </w:rPr>
+      </w:pPr>
+    </w:p>
+    <w:p>
+      <w:pPr>
+        <w:ind w:left="283"/>
+        <w:rPr>
+          <w:sz w:val="18"/>
+          <w:szCs w:val="22"/>
+        </w:rPr>
+      </w:pPr>
+    </w:p>
+    <w:p>
+      <w:pPr>
+        <w:ind w:left="283"/>
+        <w:rPr>
+          <w:sz w:val="18"/>
+          <w:szCs w:val="22"/>
+        </w:rPr>
+      </w:pPr>
+    </w:p>
+    <w:p>
+      <w:pPr>
+        <w:ind w:left="283"/>
+        <w:rPr>
+          <w:sz w:val="18"/>
+          <w:szCs w:val="22"/>
+        </w:rPr>
+      </w:pPr>
+    </w:p>
+    <w:p>
+      <w:pPr>
+        <w:ind w:left="283"/>
+        <w:rPr>
+          <w:sz w:val="18"/>
+          <w:szCs w:val="22"/>
+        </w:rPr>
+      </w:pPr>
+    </w:p>
+    <w:p>
+      <w:pPr>
+        <w:ind w:left="283"/>
+        <w:rPr>
+          <w:sz w:val="18"/>
+          <w:szCs w:val="22"/>
+        </w:rPr>
+      </w:pPr>
+    </w:p>
+    <w:p>
+      <w:pPr>
+        <w:ind w:left="283"/>
+        <w:rPr>
+          <w:sz w:val="18"/>
+          <w:szCs w:val="22"/>
+        </w:rPr>
+      </w:pPr>
+    </w:p>
+    <w:p>
+      <w:pPr>
+        <w:ind w:left="283"/>
+        <w:rPr>
+          <w:sz w:val="18"/>
+          <w:szCs w:val="22"/>
+        </w:rPr>
+      </w:pPr>
+    </w:p>
+    <w:p>
+      <w:pPr>
+        <w:ind w:left="283"/>
+        <w:rPr>
+          <w:sz w:val="18"/>
+          <w:szCs w:val="22"/>
+        </w:rPr>
+      </w:pPr>
+    </w:p>
+    <w:p>
+      <w:pPr>
+        <w:ind w:left="283"/>
+        <w:rPr>
+          <w:sz w:val="18"/>
+          <w:szCs w:val="22"/>
+        </w:rPr>
+      </w:pPr>
       <w:r>
         <w:rPr>
           <w:sz w:val="18"/>
@@ -2618,7 +3538,55 @@
           <w:sz w:val="18"/>
           <w:szCs w:val="22"/>
         </w:rPr>
-        <w:t>INSERT INTO tb_fruit (ID, Name, Quantity, Price, st_date) VALUES ( "N009", "</w:t>
+        <w:t xml:space="preserve">INSERT INTO </w:t>
+      </w:r>
+      <w:proofErr w:type="spellStart"/>
+      <w:r>
+        <w:rPr>
+          <w:sz w:val="18"/>
+          <w:szCs w:val="22"/>
+        </w:rPr>
+        <w:t>tb_fruit</w:t>
+      </w:r>
+      <w:proofErr w:type="spellEnd"/>
+      <w:r>
+        <w:rPr>
+          <w:sz w:val="18"/>
+          <w:szCs w:val="22"/>
+        </w:rPr>
+        <w:t xml:space="preserve"> (ID, Name, Quantity, Price, </w:t>
+      </w:r>
+      <w:proofErr w:type="spellStart"/>
+      <w:r>
+        <w:rPr>
+          <w:sz w:val="18"/>
+          <w:szCs w:val="22"/>
+        </w:rPr>
+        <w:t>st_date</w:t>
+      </w:r>
+      <w:proofErr w:type="spellEnd"/>
+      <w:r>
+        <w:rPr>
+          <w:sz w:val="18"/>
+          <w:szCs w:val="22"/>
+        </w:rPr>
+        <w:t xml:space="preserve">) VALUES </w:t>
+      </w:r>
+      <w:proofErr w:type="gramStart"/>
+      <w:r>
+        <w:rPr>
+          <w:sz w:val="18"/>
+          <w:szCs w:val="22"/>
+        </w:rPr>
+        <w:t>( "</w:t>
+      </w:r>
+      <w:proofErr w:type="gramEnd"/>
+      <w:r>
+        <w:rPr>
+          <w:sz w:val="18"/>
+          <w:szCs w:val="22"/>
+        </w:rPr>
+        <w:t>N009", "</w:t>
       </w:r>
       <w:r>
         <w:rPr>
@@ -2657,7 +3625,55 @@
           <w:sz w:val="18"/>
           <w:szCs w:val="22"/>
         </w:rPr>
-        <w:t>INSERT INTO tb_fruit (ID, Name, Quantity, Price, st_date) VALUES ( "N010", "</w:t>
+        <w:t xml:space="preserve">INSERT INTO </w:t>
+      </w:r>
+      <w:proofErr w:type="spellStart"/>
+      <w:r>
+        <w:rPr>
+          <w:sz w:val="18"/>
+          <w:szCs w:val="22"/>
+        </w:rPr>
+        <w:t>tb_fruit</w:t>
+      </w:r>
+      <w:proofErr w:type="spellEnd"/>
+      <w:r>
+        <w:rPr>
+          <w:sz w:val="18"/>
+          <w:szCs w:val="22"/>
+        </w:rPr>
+        <w:t xml:space="preserve"> (ID, Name, Quantity, Price, </w:t>
+      </w:r>
+      <w:proofErr w:type="spellStart"/>
+      <w:r>
+        <w:rPr>
+          <w:sz w:val="18"/>
+          <w:szCs w:val="22"/>
+        </w:rPr>
+        <w:t>st_date</w:t>
+      </w:r>
+      <w:proofErr w:type="spellEnd"/>
+      <w:r>
+        <w:rPr>
+          <w:sz w:val="18"/>
+          <w:szCs w:val="22"/>
+        </w:rPr>
+        <w:t xml:space="preserve">) VALUES </w:t>
+      </w:r>
+      <w:proofErr w:type="gramStart"/>
+      <w:r>
+        <w:rPr>
+          <w:sz w:val="18"/>
+          <w:szCs w:val="22"/>
+        </w:rPr>
+        <w:t>( "</w:t>
+      </w:r>
+      <w:proofErr w:type="gramEnd"/>
+      <w:r>
+        <w:rPr>
+          <w:sz w:val="18"/>
+          <w:szCs w:val="22"/>
+        </w:rPr>
+        <w:t>N010", "</w:t>
       </w:r>
       <w:r>
         <w:rPr>
@@ -2696,7 +3712,55 @@
           <w:sz w:val="18"/>
           <w:szCs w:val="22"/>
         </w:rPr>
-        <w:t>INSERT INTO tb_fruit (ID, Name, Quantity, Price, st_date) VALUES ( "N011", "</w:t>
+        <w:t xml:space="preserve">INSERT INTO </w:t>
+      </w:r>
+      <w:proofErr w:type="spellStart"/>
+      <w:r>
+        <w:rPr>
+          <w:sz w:val="18"/>
+          <w:szCs w:val="22"/>
+        </w:rPr>
+        <w:t>tb_fruit</w:t>
+      </w:r>
+      <w:proofErr w:type="spellEnd"/>
+      <w:r>
+        <w:rPr>
+          <w:sz w:val="18"/>
+          <w:szCs w:val="22"/>
+        </w:rPr>
+        <w:t xml:space="preserve"> (ID, Name, Quantity, Price, </w:t>
+      </w:r>
+      <w:proofErr w:type="spellStart"/>
+      <w:r>
+        <w:rPr>
+          <w:sz w:val="18"/>
+          <w:szCs w:val="22"/>
+        </w:rPr>
+        <w:t>st_date</w:t>
+      </w:r>
+      <w:proofErr w:type="spellEnd"/>
+      <w:r>
+        <w:rPr>
+          <w:sz w:val="18"/>
+          <w:szCs w:val="22"/>
+        </w:rPr>
+        <w:t xml:space="preserve">) VALUES </w:t>
+      </w:r>
+      <w:proofErr w:type="gramStart"/>
+      <w:r>
+        <w:rPr>
+          <w:sz w:val="18"/>
+          <w:szCs w:val="22"/>
+        </w:rPr>
+        <w:t>( "</w:t>
+      </w:r>
+      <w:proofErr w:type="gramEnd"/>
+      <w:r>
+        <w:rPr>
+          <w:sz w:val="18"/>
+          <w:szCs w:val="22"/>
+        </w:rPr>
+        <w:t>N011", "</w:t>
       </w:r>
       <w:r>
         <w:rPr>
@@ -2735,7 +3799,55 @@
           <w:sz w:val="18"/>
           <w:szCs w:val="22"/>
         </w:rPr>
-        <w:t>INSERT INTO tb_fruit (ID, Name, Quantity, Price, st_date) VALUES ( "N012", "</w:t>
+        <w:t xml:space="preserve">INSERT INTO </w:t>
+      </w:r>
+      <w:proofErr w:type="spellStart"/>
+      <w:r>
+        <w:rPr>
+          <w:sz w:val="18"/>
+          <w:szCs w:val="22"/>
+        </w:rPr>
+        <w:t>tb_fruit</w:t>
+      </w:r>
+      <w:proofErr w:type="spellEnd"/>
+      <w:r>
+        <w:rPr>
+          <w:sz w:val="18"/>
+          <w:szCs w:val="22"/>
+        </w:rPr>
+        <w:t xml:space="preserve"> (ID, Name, Quantity, Price, </w:t>
+      </w:r>
+      <w:proofErr w:type="spellStart"/>
+      <w:r>
+        <w:rPr>
+          <w:sz w:val="18"/>
+          <w:szCs w:val="22"/>
+        </w:rPr>
+        <w:t>st_date</w:t>
+      </w:r>
+      <w:proofErr w:type="spellEnd"/>
+      <w:r>
+        <w:rPr>
+          <w:sz w:val="18"/>
+          <w:szCs w:val="22"/>
+        </w:rPr>
+        <w:t xml:space="preserve">) VALUES </w:t>
+      </w:r>
+      <w:proofErr w:type="gramStart"/>
+      <w:r>
+        <w:rPr>
+          <w:sz w:val="18"/>
+          <w:szCs w:val="22"/>
+        </w:rPr>
+        <w:t>( "</w:t>
+      </w:r>
+      <w:proofErr w:type="gramEnd"/>
+      <w:r>
+        <w:rPr>
+          <w:sz w:val="18"/>
+          <w:szCs w:val="22"/>
+        </w:rPr>
+        <w:t>N012", "</w:t>
       </w:r>
       <w:r>
         <w:rPr>
@@ -2786,7 +3898,7 @@
                     </pic:cNvPicPr>
                   </pic:nvPicPr>
                   <pic:blipFill>
-                    <a:blip r:embed="rId36">
+                    <a:blip r:embed="rId38">
                       <a:extLst>
                         <a:ext uri="{28A0092B-C50C-407E-A947-70E740481C1C}">
                           <a14:useLocalDpi xmlns:a14="http://schemas.microsoft.com/office/drawing/2010/main" val="0"/>
@@ -2850,7 +3962,7 @@
                     </pic:cNvPicPr>
                   </pic:nvPicPr>
                   <pic:blipFill>
-                    <a:blip r:embed="rId37">
+                    <a:blip r:embed="rId39">
                       <a:extLst>
                         <a:ext uri="{28A0092B-C50C-407E-A947-70E740481C1C}">
                           <a14:useLocalDpi xmlns:a14="http://schemas.microsoft.com/office/drawing/2010/main" val="0"/>
@@ -2905,7 +4017,7 @@
                     </pic:cNvPicPr>
                   </pic:nvPicPr>
                   <pic:blipFill rotWithShape="1">
-                    <a:blip r:embed="rId38">
+                    <a:blip r:embed="rId40">
                       <a:extLst>
                         <a:ext uri="{28A0092B-C50C-407E-A947-70E740481C1C}">
                           <a14:useLocalDpi xmlns:a14="http://schemas.microsoft.com/office/drawing/2010/main" val="0"/>
@@ -2963,7 +4075,7 @@
                     </pic:cNvPicPr>
                   </pic:nvPicPr>
                   <pic:blipFill rotWithShape="1">
-                    <a:blip r:embed="rId39">
+                    <a:blip r:embed="rId41">
                       <a:extLst>
                         <a:ext uri="{28A0092B-C50C-407E-A947-70E740481C1C}">
                           <a14:useLocalDpi xmlns:a14="http://schemas.microsoft.com/office/drawing/2010/main" val="0"/>
@@ -3021,7 +4133,7 @@
                     </pic:cNvPicPr>
                   </pic:nvPicPr>
                   <pic:blipFill rotWithShape="1">
-                    <a:blip r:embed="rId40">
+                    <a:blip r:embed="rId42">
                       <a:extLst>
                         <a:ext uri="{28A0092B-C50C-407E-A947-70E740481C1C}">
                           <a14:useLocalDpi xmlns:a14="http://schemas.microsoft.com/office/drawing/2010/main" val="0"/>
@@ -3088,7 +4200,7 @@
                     </pic:cNvPicPr>
                   </pic:nvPicPr>
                   <pic:blipFill>
-                    <a:blip r:embed="rId41">
+                    <a:blip r:embed="rId43">
                       <a:extLst>
                         <a:ext uri="{28A0092B-C50C-407E-A947-70E740481C1C}">
                           <a14:useLocalDpi xmlns:a14="http://schemas.microsoft.com/office/drawing/2010/main" val="0"/>
@@ -3165,7 +4277,39 @@
           <w:szCs w:val="22"/>
         </w:rPr>
         <w:lastRenderedPageBreak/>
-        <w:t>UPDATE tb_fruit SET st_date = #</w:t>
+        <w:t xml:space="preserve">UPDATE </w:t>
+      </w:r>
+      <w:proofErr w:type="spellStart"/>
+      <w:r>
+        <w:rPr>
+          <w:sz w:val="18"/>
+          <w:szCs w:val="22"/>
+        </w:rPr>
+        <w:t>tb_fruit</w:t>
+      </w:r>
+      <w:proofErr w:type="spellEnd"/>
+      <w:r>
+        <w:rPr>
+          <w:sz w:val="18"/>
+          <w:szCs w:val="22"/>
+        </w:rPr>
+        <w:t xml:space="preserve"> SET </w:t>
+      </w:r>
+      <w:proofErr w:type="spellStart"/>
+      <w:r>
+        <w:rPr>
+          <w:sz w:val="18"/>
+          <w:szCs w:val="22"/>
+        </w:rPr>
+        <w:t>st_date</w:t>
+      </w:r>
+      <w:proofErr w:type="spellEnd"/>
+      <w:r>
+        <w:rPr>
+          <w:sz w:val="18"/>
+          <w:szCs w:val="22"/>
+        </w:rPr>
+        <w:t xml:space="preserve"> = #</w:t>
       </w:r>
       <w:r>
         <w:rPr>
@@ -3195,12 +4339,21 @@
         </w:rPr>
         <w:t xml:space="preserve">/2021# WHERE </w:t>
       </w:r>
-      <w:r>
-        <w:rPr>
-          <w:sz w:val="18"/>
-          <w:szCs w:val="22"/>
-        </w:rPr>
-        <w:t>st_date LIKE #3-10-2021#</w:t>
+      <w:proofErr w:type="spellStart"/>
+      <w:r>
+        <w:rPr>
+          <w:sz w:val="18"/>
+          <w:szCs w:val="22"/>
+        </w:rPr>
+        <w:t>st_date</w:t>
+      </w:r>
+      <w:proofErr w:type="spellEnd"/>
+      <w:r>
+        <w:rPr>
+          <w:sz w:val="18"/>
+          <w:szCs w:val="22"/>
+        </w:rPr>
+        <w:t xml:space="preserve"> LIKE #3-10-2021#</w:t>
       </w:r>
     </w:p>
     <w:p>
@@ -3235,7 +4388,7 @@
                     </pic:cNvPicPr>
                   </pic:nvPicPr>
                   <pic:blipFill>
-                    <a:blip r:embed="rId42">
+                    <a:blip r:embed="rId44">
                       <a:extLst>
                         <a:ext uri="{28A0092B-C50C-407E-A947-70E740481C1C}">
                           <a14:useLocalDpi xmlns:a14="http://schemas.microsoft.com/office/drawing/2010/main" val="0"/>
@@ -3282,8 +4435,8 @@
           <w:szCs w:val="22"/>
         </w:rPr>
         <w:drawing>
-          <wp:inline distT="0" distB="0" distL="0" distR="0" wp14:anchorId="31C8275B" wp14:editId="5ED523B3">
-            <wp:extent cx="6057900" cy="1371600"/>
+          <wp:inline distT="0" distB="0" distL="0" distR="0" wp14:anchorId="31C8275B" wp14:editId="54EA8E1A">
+            <wp:extent cx="6057900" cy="615950"/>
             <wp:effectExtent l="0" t="0" r="0" b="0"/>
             <wp:docPr id="42" name="Picture 42"/>
             <wp:cNvGraphicFramePr>
@@ -3298,8 +4451,236 @@
                       <a:picLocks noChangeAspect="1" noChangeArrowheads="1"/>
                     </pic:cNvPicPr>
                   </pic:nvPicPr>
+                  <pic:blipFill rotWithShape="1">
+                    <a:blip r:embed="rId45">
+                      <a:extLst>
+                        <a:ext uri="{28A0092B-C50C-407E-A947-70E740481C1C}">
+                          <a14:useLocalDpi xmlns:a14="http://schemas.microsoft.com/office/drawing/2010/main" val="0"/>
+                        </a:ext>
+                      </a:extLst>
+                    </a:blip>
+                    <a:srcRect b="55092"/>
+                    <a:stretch/>
+                  </pic:blipFill>
+                  <pic:spPr bwMode="auto">
+                    <a:xfrm>
+                      <a:off x="0" y="0"/>
+                      <a:ext cx="6057900" cy="615950"/>
+                    </a:xfrm>
+                    <a:prstGeom prst="rect">
+                      <a:avLst/>
+                    </a:prstGeom>
+                    <a:noFill/>
+                    <a:ln>
+                      <a:noFill/>
+                    </a:ln>
+                    <a:extLst>
+                      <a:ext uri="{53640926-AAD7-44D8-BBD7-CCE9431645EC}">
+                        <a14:shadowObscured xmlns:a14="http://schemas.microsoft.com/office/drawing/2010/main"/>
+                      </a:ext>
+                    </a:extLst>
+                  </pic:spPr>
+                </pic:pic>
+              </a:graphicData>
+            </a:graphic>
+          </wp:inline>
+        </w:drawing>
+      </w:r>
+    </w:p>
+    <w:p>
+      <w:pPr>
+        <w:ind w:left="360"/>
+        <w:rPr>
+          <w:sz w:val="18"/>
+          <w:szCs w:val="22"/>
+        </w:rPr>
+      </w:pPr>
+      <w:r>
+        <w:rPr>
+          <w:noProof/>
+          <w:sz w:val="18"/>
+          <w:szCs w:val="22"/>
+        </w:rPr>
+        <w:drawing>
+          <wp:inline distT="0" distB="0" distL="0" distR="0" wp14:anchorId="243B6347" wp14:editId="37E527E8">
+            <wp:extent cx="6642100" cy="2616200"/>
+            <wp:effectExtent l="0" t="0" r="6350" b="0"/>
+            <wp:docPr id="43" name="Picture 43"/>
+            <wp:cNvGraphicFramePr>
+              <a:graphicFrameLocks xmlns:a="http://schemas.openxmlformats.org/drawingml/2006/main" noChangeAspect="1"/>
+            </wp:cNvGraphicFramePr>
+            <a:graphic xmlns:a="http://schemas.openxmlformats.org/drawingml/2006/main">
+              <a:graphicData uri="http://schemas.openxmlformats.org/drawingml/2006/picture">
+                <pic:pic xmlns:pic="http://schemas.openxmlformats.org/drawingml/2006/picture">
+                  <pic:nvPicPr>
+                    <pic:cNvPr id="0" name="Picture 22"/>
+                    <pic:cNvPicPr>
+                      <a:picLocks noChangeAspect="1" noChangeArrowheads="1"/>
+                    </pic:cNvPicPr>
+                  </pic:nvPicPr>
+                  <pic:blipFill rotWithShape="1">
+                    <a:blip r:embed="rId46">
+                      <a:extLst>
+                        <a:ext uri="{28A0092B-C50C-407E-A947-70E740481C1C}">
+                          <a14:useLocalDpi xmlns:a14="http://schemas.microsoft.com/office/drawing/2010/main" val="0"/>
+                        </a:ext>
+                      </a:extLst>
+                    </a:blip>
+                    <a:srcRect b="3513"/>
+                    <a:stretch/>
+                  </pic:blipFill>
+                  <pic:spPr bwMode="auto">
+                    <a:xfrm>
+                      <a:off x="0" y="0"/>
+                      <a:ext cx="6642100" cy="2616200"/>
+                    </a:xfrm>
+                    <a:prstGeom prst="rect">
+                      <a:avLst/>
+                    </a:prstGeom>
+                    <a:noFill/>
+                    <a:ln>
+                      <a:noFill/>
+                    </a:ln>
+                    <a:extLst>
+                      <a:ext uri="{53640926-AAD7-44D8-BBD7-CCE9431645EC}">
+                        <a14:shadowObscured xmlns:a14="http://schemas.microsoft.com/office/drawing/2010/main"/>
+                      </a:ext>
+                    </a:extLst>
+                  </pic:spPr>
+                </pic:pic>
+              </a:graphicData>
+            </a:graphic>
+          </wp:inline>
+        </w:drawing>
+      </w:r>
+    </w:p>
+    <w:p>
+      <w:pPr>
+        <w:pStyle w:val="ListParagraph"/>
+        <w:numPr>
+          <w:ilvl w:val="0"/>
+          <w:numId w:val="8"/>
+        </w:numPr>
+        <w:rPr>
+          <w:sz w:val="18"/>
+          <w:szCs w:val="22"/>
+        </w:rPr>
+      </w:pPr>
+      <w:r>
+        <w:rPr>
+          <w:sz w:val="18"/>
+          <w:szCs w:val="22"/>
+        </w:rPr>
+        <w:t xml:space="preserve">SELECT * FROM </w:t>
+      </w:r>
+      <w:proofErr w:type="spellStart"/>
+      <w:r>
+        <w:rPr>
+          <w:sz w:val="18"/>
+          <w:szCs w:val="22"/>
+        </w:rPr>
+        <w:t>tb_fruit</w:t>
+      </w:r>
+      <w:proofErr w:type="spellEnd"/>
+      <w:r>
+        <w:rPr>
+          <w:sz w:val="18"/>
+          <w:szCs w:val="22"/>
+        </w:rPr>
+        <w:t xml:space="preserve"> WHERE Price = 42;</w:t>
+      </w:r>
+    </w:p>
+    <w:p>
+      <w:pPr>
+        <w:ind w:left="360"/>
+        <w:rPr>
+          <w:sz w:val="18"/>
+          <w:szCs w:val="22"/>
+        </w:rPr>
+      </w:pPr>
+      <w:r>
+        <w:rPr>
+          <w:noProof/>
+          <w:sz w:val="18"/>
+          <w:szCs w:val="22"/>
+        </w:rPr>
+        <w:drawing>
+          <wp:inline distT="0" distB="0" distL="0" distR="0" wp14:anchorId="7E452A1F" wp14:editId="32A308D0">
+            <wp:extent cx="4133850" cy="1212850"/>
+            <wp:effectExtent l="0" t="0" r="0" b="6350"/>
+            <wp:docPr id="44" name="Picture 44"/>
+            <wp:cNvGraphicFramePr>
+              <a:graphicFrameLocks xmlns:a="http://schemas.openxmlformats.org/drawingml/2006/main" noChangeAspect="1"/>
+            </wp:cNvGraphicFramePr>
+            <a:graphic xmlns:a="http://schemas.openxmlformats.org/drawingml/2006/main">
+              <a:graphicData uri="http://schemas.openxmlformats.org/drawingml/2006/picture">
+                <pic:pic xmlns:pic="http://schemas.openxmlformats.org/drawingml/2006/picture">
+                  <pic:nvPicPr>
+                    <pic:cNvPr id="0" name="Picture 23"/>
+                    <pic:cNvPicPr>
+                      <a:picLocks noChangeAspect="1" noChangeArrowheads="1"/>
+                    </pic:cNvPicPr>
+                  </pic:nvPicPr>
+                  <pic:blipFill rotWithShape="1">
+                    <a:blip r:embed="rId47">
+                      <a:extLst>
+                        <a:ext uri="{28A0092B-C50C-407E-A947-70E740481C1C}">
+                          <a14:useLocalDpi xmlns:a14="http://schemas.microsoft.com/office/drawing/2010/main" val="0"/>
+                        </a:ext>
+                      </a:extLst>
+                    </a:blip>
+                    <a:srcRect b="16956"/>
+                    <a:stretch/>
+                  </pic:blipFill>
+                  <pic:spPr bwMode="auto">
+                    <a:xfrm>
+                      <a:off x="0" y="0"/>
+                      <a:ext cx="4133850" cy="1212850"/>
+                    </a:xfrm>
+                    <a:prstGeom prst="rect">
+                      <a:avLst/>
+                    </a:prstGeom>
+                    <a:noFill/>
+                    <a:ln>
+                      <a:noFill/>
+                    </a:ln>
+                    <a:extLst>
+                      <a:ext uri="{53640926-AAD7-44D8-BBD7-CCE9431645EC}">
+                        <a14:shadowObscured xmlns:a14="http://schemas.microsoft.com/office/drawing/2010/main"/>
+                      </a:ext>
+                    </a:extLst>
+                  </pic:spPr>
+                </pic:pic>
+              </a:graphicData>
+            </a:graphic>
+          </wp:inline>
+        </w:drawing>
+      </w:r>
+      <w:r>
+        <w:rPr>
+          <w:noProof/>
+          <w:sz w:val="18"/>
+          <w:szCs w:val="22"/>
+        </w:rPr>
+        <w:drawing>
+          <wp:inline distT="0" distB="0" distL="0" distR="0" wp14:anchorId="13160E6D" wp14:editId="47B5717B">
+            <wp:extent cx="6610350" cy="1511300"/>
+            <wp:effectExtent l="0" t="0" r="0" b="0"/>
+            <wp:docPr id="45" name="Picture 45"/>
+            <wp:cNvGraphicFramePr>
+              <a:graphicFrameLocks xmlns:a="http://schemas.openxmlformats.org/drawingml/2006/main" noChangeAspect="1"/>
+            </wp:cNvGraphicFramePr>
+            <a:graphic xmlns:a="http://schemas.openxmlformats.org/drawingml/2006/main">
+              <a:graphicData uri="http://schemas.openxmlformats.org/drawingml/2006/picture">
+                <pic:pic xmlns:pic="http://schemas.openxmlformats.org/drawingml/2006/picture">
+                  <pic:nvPicPr>
+                    <pic:cNvPr id="0" name="Picture 24"/>
+                    <pic:cNvPicPr>
+                      <a:picLocks noChangeAspect="1" noChangeArrowheads="1"/>
+                    </pic:cNvPicPr>
+                  </pic:nvPicPr>
                   <pic:blipFill>
-                    <a:blip r:embed="rId43">
+                    <a:blip r:embed="rId48">
                       <a:extLst>
                         <a:ext uri="{28A0092B-C50C-407E-A947-70E740481C1C}">
                           <a14:useLocalDpi xmlns:a14="http://schemas.microsoft.com/office/drawing/2010/main" val="0"/>
@@ -3314,7 +4695,7 @@
                   <pic:spPr bwMode="auto">
                     <a:xfrm>
                       <a:off x="0" y="0"/>
-                      <a:ext cx="6057900" cy="1371600"/>
+                      <a:ext cx="6610350" cy="1511300"/>
                     </a:xfrm>
                     <a:prstGeom prst="rect">
                       <a:avLst/>
@@ -3339,77 +4720,17 @@
           <w:szCs w:val="22"/>
         </w:rPr>
       </w:pPr>
-      <w:r>
-        <w:rPr>
-          <w:noProof/>
-          <w:sz w:val="18"/>
-          <w:szCs w:val="22"/>
-        </w:rPr>
-        <w:drawing>
-          <wp:inline distT="0" distB="0" distL="0" distR="0" wp14:anchorId="243B6347" wp14:editId="0687959B">
-            <wp:extent cx="6642100" cy="2711450"/>
-            <wp:effectExtent l="0" t="0" r="6350" b="0"/>
-            <wp:docPr id="43" name="Picture 43"/>
-            <wp:cNvGraphicFramePr>
-              <a:graphicFrameLocks xmlns:a="http://schemas.openxmlformats.org/drawingml/2006/main" noChangeAspect="1"/>
-            </wp:cNvGraphicFramePr>
-            <a:graphic xmlns:a="http://schemas.openxmlformats.org/drawingml/2006/main">
-              <a:graphicData uri="http://schemas.openxmlformats.org/drawingml/2006/picture">
-                <pic:pic xmlns:pic="http://schemas.openxmlformats.org/drawingml/2006/picture">
-                  <pic:nvPicPr>
-                    <pic:cNvPr id="0" name="Picture 22"/>
-                    <pic:cNvPicPr>
-                      <a:picLocks noChangeAspect="1" noChangeArrowheads="1"/>
-                    </pic:cNvPicPr>
-                  </pic:nvPicPr>
-                  <pic:blipFill>
-                    <a:blip r:embed="rId44">
-                      <a:extLst>
-                        <a:ext uri="{28A0092B-C50C-407E-A947-70E740481C1C}">
-                          <a14:useLocalDpi xmlns:a14="http://schemas.microsoft.com/office/drawing/2010/main" val="0"/>
-                        </a:ext>
-                      </a:extLst>
-                    </a:blip>
-                    <a:srcRect/>
-                    <a:stretch>
-                      <a:fillRect/>
-                    </a:stretch>
-                  </pic:blipFill>
-                  <pic:spPr bwMode="auto">
-                    <a:xfrm>
-                      <a:off x="0" y="0"/>
-                      <a:ext cx="6642100" cy="2711450"/>
-                    </a:xfrm>
-                    <a:prstGeom prst="rect">
-                      <a:avLst/>
-                    </a:prstGeom>
-                    <a:noFill/>
-                    <a:ln>
-                      <a:noFill/>
-                    </a:ln>
-                  </pic:spPr>
-                </pic:pic>
-              </a:graphicData>
-            </a:graphic>
-          </wp:inline>
-        </w:drawing>
-      </w:r>
     </w:p>
     <w:p>
       <w:pPr>
         <w:ind w:left="360"/>
         <w:rPr>
-          <w:sz w:val="18"/>
-          <w:szCs w:val="22"/>
-        </w:rPr>
-      </w:pPr>
-      <w:r>
-        <w:rPr>
-          <w:sz w:val="18"/>
-          <w:szCs w:val="22"/>
-        </w:rPr>
-        <w:t>15.</w:t>
-      </w:r>
+          <w:rFonts w:hint="cs"/>
+          <w:sz w:val="18"/>
+          <w:szCs w:val="22"/>
+          <w:cs/>
+        </w:rPr>
+      </w:pPr>
     </w:p>
     <w:sectPr>
       <w:pgSz w:w="11906" w:h="16838" w:code="9"/>
@@ -4623,6 +5944,41 @@
       <w:contextualSpacing/>
     </w:pPr>
   </w:style>
+  <w:style w:type="character" w:styleId="Hyperlink">
+    <w:name w:val="Hyperlink"/>
+    <w:basedOn w:val="DefaultParagraphFont"/>
+    <w:uiPriority w:val="99"/>
+    <w:unhideWhenUsed/>
+    <w:rsid w:val="003E2162"/>
+    <w:rPr>
+      <w:color w:val="0563C1" w:themeColor="hyperlink"/>
+      <w:u w:val="single"/>
+    </w:rPr>
+  </w:style>
+  <w:style w:type="character" w:styleId="UnresolvedMention">
+    <w:name w:val="Unresolved Mention"/>
+    <w:basedOn w:val="DefaultParagraphFont"/>
+    <w:uiPriority w:val="99"/>
+    <w:semiHidden/>
+    <w:unhideWhenUsed/>
+    <w:rsid w:val="003E2162"/>
+    <w:rPr>
+      <w:color w:val="605E5C"/>
+      <w:shd w:val="clear" w:color="auto" w:fill="E1DFDD"/>
+    </w:rPr>
+  </w:style>
+  <w:style w:type="character" w:styleId="FollowedHyperlink">
+    <w:name w:val="FollowedHyperlink"/>
+    <w:basedOn w:val="DefaultParagraphFont"/>
+    <w:uiPriority w:val="99"/>
+    <w:semiHidden/>
+    <w:unhideWhenUsed/>
+    <w:rsid w:val="00C93043"/>
+    <w:rPr>
+      <w:color w:val="954F72" w:themeColor="followedHyperlink"/>
+      <w:u w:val="single"/>
+    </w:rPr>
+  </w:style>
 </w:styles>
 </file>
 

</xml_diff>